<commit_message>
REPORTGEN-598 : update security reports
</commit_message>
<xml_diff>
--- a/CastReporting.Reporting.Core/TemplatesFiles/CISQ Compliance Report.docx
+++ b/CastReporting.Reporting.Core/TemplatesFiles/CISQ Compliance Report.docx
@@ -4207,7 +4207,11 @@
               </mc:Choice>
               <mc:Fallback>
                 <w:pict>
-                  <v:shape w14:anchorId="789AD5BD" id="Text Box 83" o:spid="_x0000_s1056" type="#_x0000_t202" style="position:absolute;left:0;text-align:left;margin-left:229.05pt;margin-top:114.95pt;width:473.6pt;height:202.8pt;z-index:251670528;visibility:visible;mso-wrap-style:square;mso-width-percent:0;mso-height-percent:0;mso-wrap-distance-left:9pt;mso-wrap-distance-top:0;mso-wrap-distance-right:9pt;mso-wrap-distance-bottom:0;mso-position-horizontal:absolute;mso-position-horizontal-relative:page;mso-position-vertical:absolute;mso-position-vertical-relative:page;mso-width-percent:0;mso-height-percent:0;mso-width-relative:page;mso-height-relative:margin;v-text-anchor:top" o:gfxdata="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" filled="f" stroked="f" strokeweight=".5pt">
+                  <v:shapetype w14:anchorId="789AD5BD" id="_x0000_t202" coordsize="21600,21600" o:spt="202" path="m,l,21600r21600,l21600,xe">
+                    <v:stroke joinstyle="miter"/>
+                    <v:path gradientshapeok="t" o:connecttype="rect"/>
+                  </v:shapetype>
+                  <v:shape id="Text Box 83" o:spid="_x0000_s1056" type="#_x0000_t202" style="position:absolute;left:0;text-align:left;margin-left:229.05pt;margin-top:114.95pt;width:473.6pt;height:202.8pt;z-index:251670528;visibility:visible;mso-wrap-style:square;mso-width-percent:0;mso-height-percent:0;mso-wrap-distance-left:9pt;mso-wrap-distance-top:0;mso-wrap-distance-right:9pt;mso-wrap-distance-bottom:0;mso-position-horizontal:absolute;mso-position-horizontal-relative:page;mso-position-vertical:absolute;mso-position-vertical-relative:page;mso-width-percent:0;mso-height-percent:0;mso-width-relative:page;mso-height-relative:margin;v-text-anchor:top" o:gfxdata="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" filled="f" stroked="f" strokeweight=".5pt">
                     <v:textbox inset="0,0,0,0">
                       <w:txbxContent>
                         <w:p>
@@ -5186,6 +5190,7 @@
       <w:bookmarkStart w:id="2" w:name="_Toc14696274"/>
       <w:bookmarkStart w:id="3" w:name="_Toc14781139"/>
       <w:bookmarkStart w:id="4" w:name="_Toc14781347"/>
+      <w:bookmarkStart w:id="5" w:name="_Toc15304603"/>
       <w:r>
         <w:t>Table of Content</w:t>
       </w:r>
@@ -5193,6 +5198,7 @@
       <w:bookmarkEnd w:id="2"/>
       <w:bookmarkEnd w:id="3"/>
       <w:bookmarkEnd w:id="4"/>
+      <w:bookmarkEnd w:id="5"/>
       <w:r>
         <w:rPr>
           <w:rFonts w:asciiTheme="majorHAnsi" w:hAnsiTheme="majorHAnsi"/>
@@ -5373,7 +5379,15 @@
         <w:rPr>
           <w:noProof/>
         </w:rPr>
-        <w:t>CISQ Release Summary</w:t>
+        <w:t>CISQ Sum</w:t>
+      </w:r>
+      <w:bookmarkStart w:id="6" w:name="_GoBack"/>
+      <w:bookmarkEnd w:id="6"/>
+      <w:r>
+        <w:rPr>
+          <w:noProof/>
+        </w:rPr>
+        <w:t>mary</w:t>
       </w:r>
     </w:p>
     <w:p>
@@ -5422,7 +5436,7 @@
           <w:rFonts w:eastAsia="Calibri"/>
           <w:noProof/>
         </w:rPr>
-        <w:t>CISQ Summary</w:t>
+        <w:t>CISQ Violations Summary</w:t>
       </w:r>
     </w:p>
     <w:p>
@@ -5467,7 +5481,7 @@
           <w:rFonts w:eastAsia="Calibri"/>
           <w:noProof/>
         </w:rPr>
-        <w:t>CISQ Security Findings Summary</w:t>
+        <w:t>CAST Findings for CISQ Security</w:t>
       </w:r>
     </w:p>
     <w:p>
@@ -5512,7 +5526,7 @@
           <w:rFonts w:eastAsia="Calibri"/>
           <w:noProof/>
         </w:rPr>
-        <w:t>CISQ Reliability Findings Summary</w:t>
+        <w:t>CAST Findings for CISQ Reliability</w:t>
       </w:r>
     </w:p>
     <w:p>
@@ -5557,7 +5571,7 @@
           <w:rFonts w:eastAsia="Calibri"/>
           <w:noProof/>
         </w:rPr>
-        <w:t>CISQ Performance Efficiency Findings Summary</w:t>
+        <w:t>CAST Findings for CISQ Performance Efficiency</w:t>
       </w:r>
     </w:p>
     <w:p>
@@ -5602,7 +5616,7 @@
           <w:rFonts w:eastAsia="Calibri"/>
           <w:noProof/>
         </w:rPr>
-        <w:t>CISQ Maintainability Findings Summary</w:t>
+        <w:t>CAST Findings for CISQ Maintainability</w:t>
       </w:r>
     </w:p>
     <w:p>
@@ -5770,23 +5784,25 @@
         <w:lastRenderedPageBreak/>
         <w:t xml:space="preserve"> </w:t>
       </w:r>
-      <w:bookmarkStart w:id="5" w:name="_Toc531862351"/>
-      <w:bookmarkStart w:id="6" w:name="_Toc14696275"/>
-      <w:bookmarkStart w:id="7" w:name="_Toc14781140"/>
-      <w:bookmarkStart w:id="8" w:name="_Toc14781348"/>
+      <w:bookmarkStart w:id="7" w:name="_Toc531862351"/>
+      <w:bookmarkStart w:id="8" w:name="_Toc14696275"/>
+      <w:bookmarkStart w:id="9" w:name="_Toc14781140"/>
+      <w:bookmarkStart w:id="10" w:name="_Toc14781348"/>
+      <w:bookmarkStart w:id="11" w:name="_Toc15304604"/>
       <w:r>
         <w:t>Introduction</w:t>
       </w:r>
-      <w:bookmarkEnd w:id="5"/>
-      <w:bookmarkEnd w:id="6"/>
       <w:bookmarkEnd w:id="7"/>
       <w:bookmarkEnd w:id="8"/>
+      <w:bookmarkEnd w:id="9"/>
+      <w:bookmarkEnd w:id="10"/>
+      <w:bookmarkEnd w:id="11"/>
     </w:p>
     <w:p>
       <w:pPr>
         <w:ind w:right="657"/>
       </w:pPr>
-      <w:bookmarkStart w:id="9" w:name="_Toc380677725"/>
+      <w:bookmarkStart w:id="12" w:name="_Toc380677725"/>
       <w:r>
         <w:t xml:space="preserve">This assessment is an effort to determine the overall quality of the said applications against CISQ rules and measure the overall health of the application. This assessment uses the CAST Application Intelligence Platform (AIP) to automatically scan the implementation of these applications to review the architecture, design, and code against current industry best practices and known design flaws that may impact performance. </w:t>
       </w:r>
@@ -5816,27 +5832,29 @@
           <w:lang w:val="en-US"/>
         </w:rPr>
       </w:pPr>
-      <w:bookmarkStart w:id="10" w:name="_Toc531862352"/>
-      <w:bookmarkStart w:id="11" w:name="_Toc14696276"/>
-      <w:bookmarkStart w:id="12" w:name="_Toc14781141"/>
-      <w:bookmarkStart w:id="13" w:name="_Toc14781349"/>
+      <w:bookmarkStart w:id="13" w:name="_Toc531862352"/>
+      <w:bookmarkStart w:id="14" w:name="_Toc14696276"/>
+      <w:bookmarkStart w:id="15" w:name="_Toc14781141"/>
+      <w:bookmarkStart w:id="16" w:name="_Toc14781349"/>
+      <w:bookmarkStart w:id="17" w:name="_Toc15304605"/>
       <w:r>
         <w:rPr>
           <w:lang w:val="en-US"/>
         </w:rPr>
         <w:t xml:space="preserve">Application </w:t>
       </w:r>
-      <w:bookmarkEnd w:id="9"/>
+      <w:bookmarkEnd w:id="12"/>
       <w:r>
         <w:rPr>
           <w:lang w:val="en-US"/>
         </w:rPr>
         <w:t>Characteristics</w:t>
       </w:r>
-      <w:bookmarkEnd w:id="10"/>
-      <w:bookmarkEnd w:id="11"/>
-      <w:bookmarkEnd w:id="12"/>
       <w:bookmarkEnd w:id="13"/>
+      <w:bookmarkEnd w:id="14"/>
+      <w:bookmarkEnd w:id="15"/>
+      <w:bookmarkEnd w:id="16"/>
+      <w:bookmarkEnd w:id="17"/>
     </w:p>
     <w:p>
       <w:pPr>
@@ -6561,10 +6579,11 @@
           <w:sz w:val="22"/>
         </w:rPr>
       </w:pPr>
-      <w:bookmarkStart w:id="14" w:name="_Toc531862353"/>
-      <w:bookmarkStart w:id="15" w:name="_Toc14696277"/>
-      <w:bookmarkStart w:id="16" w:name="_Toc14781142"/>
-      <w:bookmarkStart w:id="17" w:name="_Toc14781350"/>
+      <w:bookmarkStart w:id="18" w:name="_Toc531862353"/>
+      <w:bookmarkStart w:id="19" w:name="_Toc14696277"/>
+      <w:bookmarkStart w:id="20" w:name="_Toc14781142"/>
+      <w:bookmarkStart w:id="21" w:name="_Toc14781350"/>
+      <w:bookmarkStart w:id="22" w:name="_Toc15304606"/>
       <w:r>
         <w:lastRenderedPageBreak/>
         <w:t>CISQ</w:t>
@@ -6572,19 +6591,14 @@
       <w:r>
         <w:t xml:space="preserve"> </w:t>
       </w:r>
-      <w:r>
-        <w:t>Release</w:t>
-      </w:r>
-      <w:r>
-        <w:t xml:space="preserve"> </w:t>
-      </w:r>
-      <w:bookmarkEnd w:id="14"/>
-      <w:bookmarkEnd w:id="15"/>
+      <w:bookmarkEnd w:id="18"/>
+      <w:bookmarkEnd w:id="19"/>
       <w:r>
         <w:t>Summary</w:t>
       </w:r>
-      <w:bookmarkEnd w:id="16"/>
-      <w:bookmarkEnd w:id="17"/>
+      <w:bookmarkEnd w:id="20"/>
+      <w:bookmarkEnd w:id="21"/>
+      <w:bookmarkEnd w:id="22"/>
     </w:p>
     <w:p>
       <w:pPr>
@@ -6717,10 +6731,11 @@
           <w:rFonts w:eastAsia="Calibri"/>
         </w:rPr>
       </w:pPr>
-      <w:bookmarkStart w:id="18" w:name="_Toc531862354"/>
-      <w:bookmarkStart w:id="19" w:name="_Toc14696278"/>
-      <w:bookmarkStart w:id="20" w:name="_Toc14781143"/>
-      <w:bookmarkStart w:id="21" w:name="_Toc14781351"/>
+      <w:bookmarkStart w:id="23" w:name="_Toc531862354"/>
+      <w:bookmarkStart w:id="24" w:name="_Toc14696278"/>
+      <w:bookmarkStart w:id="25" w:name="_Toc14781143"/>
+      <w:bookmarkStart w:id="26" w:name="_Toc14781351"/>
+      <w:bookmarkStart w:id="27" w:name="_Toc15304607"/>
       <w:r>
         <w:rPr>
           <w:rFonts w:eastAsia="Calibri"/>
@@ -6740,12 +6755,20 @@
           <w:rFonts w:eastAsia="Calibri"/>
           <w:lang w:val="en-US"/>
         </w:rPr>
+        <w:t xml:space="preserve">Violations </w:t>
+      </w:r>
+      <w:r>
+        <w:rPr>
+          <w:rFonts w:eastAsia="Calibri"/>
+          <w:lang w:val="en-US"/>
+        </w:rPr>
         <w:t>Summary</w:t>
       </w:r>
-      <w:bookmarkEnd w:id="18"/>
-      <w:bookmarkEnd w:id="19"/>
-      <w:bookmarkEnd w:id="20"/>
-      <w:bookmarkEnd w:id="21"/>
+      <w:bookmarkEnd w:id="23"/>
+      <w:bookmarkEnd w:id="24"/>
+      <w:bookmarkEnd w:id="25"/>
+      <w:bookmarkEnd w:id="26"/>
+      <w:bookmarkEnd w:id="27"/>
     </w:p>
     <w:p>
       <w:pPr>
@@ -7580,39 +7603,35 @@
           <w:rFonts w:eastAsia="Calibri"/>
         </w:rPr>
       </w:pPr>
-      <w:bookmarkStart w:id="22" w:name="_Toc531862361"/>
-      <w:bookmarkStart w:id="23" w:name="_Toc14696279"/>
-      <w:bookmarkStart w:id="24" w:name="_Toc14781144"/>
-      <w:bookmarkStart w:id="25" w:name="_Toc14781352"/>
+      <w:bookmarkStart w:id="28" w:name="_Toc531862361"/>
+      <w:bookmarkStart w:id="29" w:name="_Toc14696279"/>
+      <w:bookmarkStart w:id="30" w:name="_Toc14781144"/>
+      <w:bookmarkStart w:id="31" w:name="_Toc14781352"/>
+      <w:bookmarkStart w:id="32" w:name="_Toc15304608"/>
       <w:r>
         <w:rPr>
           <w:rFonts w:eastAsia="Calibri"/>
         </w:rPr>
         <w:lastRenderedPageBreak/>
+        <w:t xml:space="preserve">CAST Findings for </w:t>
+      </w:r>
+      <w:r>
+        <w:rPr>
+          <w:rFonts w:eastAsia="Calibri"/>
+        </w:rPr>
         <w:t xml:space="preserve">CISQ </w:t>
       </w:r>
       <w:r>
         <w:rPr>
           <w:rFonts w:eastAsia="Calibri"/>
         </w:rPr>
-        <w:t xml:space="preserve">Security </w:t>
-      </w:r>
-      <w:r>
-        <w:rPr>
-          <w:rFonts w:eastAsia="Calibri"/>
-        </w:rPr>
-        <w:t xml:space="preserve">Findings </w:t>
-      </w:r>
-      <w:bookmarkEnd w:id="22"/>
-      <w:bookmarkEnd w:id="23"/>
-      <w:r>
-        <w:rPr>
-          <w:rFonts w:eastAsia="Calibri"/>
-        </w:rPr>
-        <w:t>Summary</w:t>
-      </w:r>
-      <w:bookmarkEnd w:id="24"/>
-      <w:bookmarkEnd w:id="25"/>
+        <w:t>Security</w:t>
+      </w:r>
+      <w:bookmarkEnd w:id="28"/>
+      <w:bookmarkEnd w:id="29"/>
+      <w:bookmarkEnd w:id="30"/>
+      <w:bookmarkEnd w:id="31"/>
+      <w:bookmarkEnd w:id="32"/>
     </w:p>
     <w:p>
       <w:pPr>
@@ -7698,12 +7717,12 @@
           <w:szCs w:val="20"/>
         </w:rPr>
       </w:pPr>
-      <w:bookmarkStart w:id="26" w:name="_Toc526346015"/>
-      <w:bookmarkStart w:id="27" w:name="_Toc526362355"/>
-      <w:bookmarkStart w:id="28" w:name="_Toc531862362"/>
-      <w:bookmarkEnd w:id="26"/>
-      <w:bookmarkEnd w:id="27"/>
-      <w:bookmarkEnd w:id="28"/>
+      <w:bookmarkStart w:id="33" w:name="_Toc526346015"/>
+      <w:bookmarkStart w:id="34" w:name="_Toc526362355"/>
+      <w:bookmarkStart w:id="35" w:name="_Toc531862362"/>
+      <w:bookmarkEnd w:id="33"/>
+      <w:bookmarkEnd w:id="34"/>
+      <w:bookmarkEnd w:id="35"/>
     </w:p>
     <w:p>
       <w:pPr>
@@ -7721,7 +7740,7 @@
           <w:sz w:val="20"/>
           <w:szCs w:val="20"/>
         </w:rPr>
-        <w:t xml:space="preserve">List of </w:t>
+        <w:t>List of</w:t>
       </w:r>
       <w:r>
         <w:rPr>
@@ -7729,7 +7748,7 @@
           <w:sz w:val="20"/>
           <w:szCs w:val="20"/>
         </w:rPr>
-        <w:t>CISQ Security</w:t>
+        <w:t xml:space="preserve"> CAST violations for</w:t>
       </w:r>
       <w:r>
         <w:rPr>
@@ -7737,7 +7756,7 @@
           <w:sz w:val="20"/>
           <w:szCs w:val="20"/>
         </w:rPr>
-        <w:t xml:space="preserve"> violations</w:t>
+        <w:t xml:space="preserve"> </w:t>
       </w:r>
       <w:r>
         <w:rPr>
@@ -7745,7 +7764,7 @@
           <w:sz w:val="20"/>
           <w:szCs w:val="20"/>
         </w:rPr>
-        <w:t xml:space="preserve"> that had any findings in this application</w:t>
+        <w:t>CISQ Security</w:t>
       </w:r>
       <w:r>
         <w:rPr>
@@ -8536,33 +8555,35 @@
           <w:rFonts w:eastAsia="Calibri"/>
         </w:rPr>
       </w:pPr>
-      <w:bookmarkStart w:id="29" w:name="_Toc531862380"/>
-      <w:bookmarkStart w:id="30" w:name="_Toc14696280"/>
-      <w:bookmarkStart w:id="31" w:name="_Toc14781145"/>
-      <w:bookmarkStart w:id="32" w:name="_Toc14781353"/>
+      <w:bookmarkStart w:id="36" w:name="_Toc531862380"/>
+      <w:bookmarkStart w:id="37" w:name="_Toc14696280"/>
+      <w:bookmarkStart w:id="38" w:name="_Toc14781145"/>
+      <w:bookmarkStart w:id="39" w:name="_Toc14781353"/>
+      <w:bookmarkStart w:id="40" w:name="_Toc15304609"/>
       <w:r>
         <w:rPr>
           <w:rFonts w:eastAsia="Calibri"/>
         </w:rPr>
         <w:lastRenderedPageBreak/>
-        <w:t xml:space="preserve">CISQ Reliability </w:t>
+        <w:t>CAST Findings for</w:t>
       </w:r>
       <w:r>
         <w:rPr>
           <w:rFonts w:eastAsia="Calibri"/>
         </w:rPr>
-        <w:t>Findings</w:t>
+        <w:t xml:space="preserve"> </w:t>
       </w:r>
       <w:r>
         <w:rPr>
           <w:rFonts w:eastAsia="Calibri"/>
         </w:rPr>
-        <w:t xml:space="preserve"> Summary</w:t>
-      </w:r>
-      <w:bookmarkEnd w:id="29"/>
-      <w:bookmarkEnd w:id="30"/>
-      <w:bookmarkEnd w:id="31"/>
-      <w:bookmarkEnd w:id="32"/>
+        <w:t>CISQ Reliability</w:t>
+      </w:r>
+      <w:bookmarkEnd w:id="36"/>
+      <w:bookmarkEnd w:id="37"/>
+      <w:bookmarkEnd w:id="38"/>
+      <w:bookmarkEnd w:id="39"/>
+      <w:bookmarkEnd w:id="40"/>
     </w:p>
     <w:p>
       <w:pPr>
@@ -8647,7 +8668,7 @@
           <w:sz w:val="20"/>
           <w:szCs w:val="20"/>
         </w:rPr>
-        <w:t>List of CISQ Reliability violations</w:t>
+        <w:t>List of</w:t>
       </w:r>
       <w:r>
         <w:rPr>
@@ -8655,7 +8676,7 @@
           <w:sz w:val="20"/>
           <w:szCs w:val="20"/>
         </w:rPr>
-        <w:t xml:space="preserve"> that had any findings in this application</w:t>
+        <w:t xml:space="preserve"> CAST violations for</w:t>
       </w:r>
       <w:r>
         <w:rPr>
@@ -8663,7 +8684,7 @@
           <w:sz w:val="20"/>
           <w:szCs w:val="20"/>
         </w:rPr>
-        <w:t>.</w:t>
+        <w:t xml:space="preserve"> CISQ Reliability.</w:t>
       </w:r>
     </w:p>
     <w:tbl>
@@ -9440,33 +9461,35 @@
           <w:rFonts w:eastAsia="Calibri"/>
         </w:rPr>
       </w:pPr>
-      <w:bookmarkStart w:id="33" w:name="_Toc531862397"/>
-      <w:bookmarkStart w:id="34" w:name="_Toc14696281"/>
-      <w:bookmarkStart w:id="35" w:name="_Toc14781146"/>
-      <w:bookmarkStart w:id="36" w:name="_Toc14781354"/>
+      <w:bookmarkStart w:id="41" w:name="_Toc531862397"/>
+      <w:bookmarkStart w:id="42" w:name="_Toc14696281"/>
+      <w:bookmarkStart w:id="43" w:name="_Toc14781146"/>
+      <w:bookmarkStart w:id="44" w:name="_Toc14781354"/>
+      <w:bookmarkStart w:id="45" w:name="_Toc15304610"/>
       <w:r>
         <w:rPr>
           <w:rFonts w:eastAsia="Calibri"/>
         </w:rPr>
         <w:lastRenderedPageBreak/>
-        <w:t xml:space="preserve">CISQ Performance Efficiency </w:t>
+        <w:t>CAST Findings for</w:t>
       </w:r>
       <w:r>
         <w:rPr>
           <w:rFonts w:eastAsia="Calibri"/>
         </w:rPr>
-        <w:t>Findings</w:t>
+        <w:t xml:space="preserve"> </w:t>
       </w:r>
       <w:r>
         <w:rPr>
           <w:rFonts w:eastAsia="Calibri"/>
         </w:rPr>
-        <w:t xml:space="preserve"> Summary</w:t>
-      </w:r>
-      <w:bookmarkEnd w:id="33"/>
-      <w:bookmarkEnd w:id="34"/>
-      <w:bookmarkEnd w:id="35"/>
-      <w:bookmarkEnd w:id="36"/>
+        <w:t>CISQ Performance Efficiency</w:t>
+      </w:r>
+      <w:bookmarkEnd w:id="41"/>
+      <w:bookmarkEnd w:id="42"/>
+      <w:bookmarkEnd w:id="43"/>
+      <w:bookmarkEnd w:id="44"/>
+      <w:bookmarkEnd w:id="45"/>
     </w:p>
     <w:p>
       <w:pPr>
@@ -9533,7 +9556,7 @@
           <w:sz w:val="20"/>
           <w:szCs w:val="20"/>
         </w:rPr>
-        <w:t>List of CISQ Performance Efficiency violations</w:t>
+        <w:t xml:space="preserve">List of </w:t>
       </w:r>
       <w:r>
         <w:rPr>
@@ -9541,7 +9564,7 @@
           <w:sz w:val="20"/>
           <w:szCs w:val="20"/>
         </w:rPr>
-        <w:t xml:space="preserve"> that had any findings in this application</w:t>
+        <w:t xml:space="preserve">CAST violations for </w:t>
       </w:r>
       <w:r>
         <w:rPr>
@@ -9549,7 +9572,7 @@
           <w:sz w:val="20"/>
           <w:szCs w:val="20"/>
         </w:rPr>
-        <w:t>.</w:t>
+        <w:t>CISQ Performance Efficiency.</w:t>
       </w:r>
     </w:p>
     <w:tbl>
@@ -10319,33 +10342,35 @@
           <w:rFonts w:eastAsia="Calibri"/>
         </w:rPr>
       </w:pPr>
-      <w:bookmarkStart w:id="37" w:name="_Toc531862406"/>
-      <w:bookmarkStart w:id="38" w:name="_Toc14696282"/>
-      <w:bookmarkStart w:id="39" w:name="_Toc14781147"/>
-      <w:bookmarkStart w:id="40" w:name="_Toc14781355"/>
+      <w:bookmarkStart w:id="46" w:name="_Toc531862406"/>
+      <w:bookmarkStart w:id="47" w:name="_Toc14696282"/>
+      <w:bookmarkStart w:id="48" w:name="_Toc14781147"/>
+      <w:bookmarkStart w:id="49" w:name="_Toc14781355"/>
+      <w:bookmarkStart w:id="50" w:name="_Toc15304611"/>
       <w:r>
         <w:rPr>
           <w:rFonts w:eastAsia="Calibri"/>
         </w:rPr>
         <w:lastRenderedPageBreak/>
-        <w:t xml:space="preserve">CISQ Maintainability </w:t>
+        <w:t>CAST Findings for</w:t>
       </w:r>
       <w:r>
         <w:rPr>
           <w:rFonts w:eastAsia="Calibri"/>
         </w:rPr>
-        <w:t>Findings</w:t>
+        <w:t xml:space="preserve"> </w:t>
       </w:r>
       <w:r>
         <w:rPr>
           <w:rFonts w:eastAsia="Calibri"/>
         </w:rPr>
-        <w:t xml:space="preserve"> Summary</w:t>
-      </w:r>
-      <w:bookmarkEnd w:id="37"/>
-      <w:bookmarkEnd w:id="38"/>
-      <w:bookmarkEnd w:id="39"/>
-      <w:bookmarkEnd w:id="40"/>
+        <w:t>CISQ Maintainability</w:t>
+      </w:r>
+      <w:bookmarkEnd w:id="46"/>
+      <w:bookmarkEnd w:id="47"/>
+      <w:bookmarkEnd w:id="48"/>
+      <w:bookmarkEnd w:id="49"/>
+      <w:bookmarkEnd w:id="50"/>
     </w:p>
     <w:p>
       <w:pPr>
@@ -10363,7 +10388,7 @@
           <w:sz w:val="20"/>
           <w:szCs w:val="20"/>
         </w:rPr>
-        <w:t>List of CISQ Maintainability violations</w:t>
+        <w:t>List of</w:t>
       </w:r>
       <w:r>
         <w:rPr>
@@ -10371,7 +10396,7 @@
           <w:sz w:val="20"/>
           <w:szCs w:val="20"/>
         </w:rPr>
-        <w:t xml:space="preserve"> that had any findings in this application</w:t>
+        <w:t xml:space="preserve"> CAST violations for</w:t>
       </w:r>
       <w:r>
         <w:rPr>
@@ -10379,7 +10404,7 @@
           <w:sz w:val="20"/>
           <w:szCs w:val="20"/>
         </w:rPr>
-        <w:t>.</w:t>
+        <w:t xml:space="preserve"> CISQ Maintainability.</w:t>
       </w:r>
     </w:p>
     <w:tbl>
@@ -11147,10 +11172,11 @@
         <w:pStyle w:val="Heading1"/>
         <w:ind w:right="657"/>
       </w:pPr>
-      <w:bookmarkStart w:id="41" w:name="_Toc531862419"/>
-      <w:bookmarkStart w:id="42" w:name="_Toc14696283"/>
-      <w:bookmarkStart w:id="43" w:name="_Toc14781148"/>
-      <w:bookmarkStart w:id="44" w:name="_Toc14781356"/>
+      <w:bookmarkStart w:id="51" w:name="_Toc531862419"/>
+      <w:bookmarkStart w:id="52" w:name="_Toc14696283"/>
+      <w:bookmarkStart w:id="53" w:name="_Toc14781148"/>
+      <w:bookmarkStart w:id="54" w:name="_Toc14781356"/>
+      <w:bookmarkStart w:id="55" w:name="_Toc15304612"/>
       <w:r>
         <w:lastRenderedPageBreak/>
         <w:t>A</w:t>
@@ -11158,10 +11184,11 @@
       <w:r>
         <w:t>ppendix</w:t>
       </w:r>
-      <w:bookmarkEnd w:id="41"/>
-      <w:bookmarkEnd w:id="42"/>
-      <w:bookmarkEnd w:id="43"/>
-      <w:bookmarkEnd w:id="44"/>
+      <w:bookmarkEnd w:id="51"/>
+      <w:bookmarkEnd w:id="52"/>
+      <w:bookmarkEnd w:id="53"/>
+      <w:bookmarkEnd w:id="54"/>
+      <w:bookmarkEnd w:id="55"/>
       <w:r>
         <w:t xml:space="preserve"> </w:t>
       </w:r>
@@ -11175,20 +11202,22 @@
           <w:lang w:val="en-US"/>
         </w:rPr>
       </w:pPr>
-      <w:bookmarkStart w:id="45" w:name="_Toc531862420"/>
-      <w:bookmarkStart w:id="46" w:name="_Toc14696284"/>
-      <w:bookmarkStart w:id="47" w:name="_Toc14781149"/>
-      <w:bookmarkStart w:id="48" w:name="_Toc14781357"/>
+      <w:bookmarkStart w:id="56" w:name="_Toc531862420"/>
+      <w:bookmarkStart w:id="57" w:name="_Toc14696284"/>
+      <w:bookmarkStart w:id="58" w:name="_Toc14781149"/>
+      <w:bookmarkStart w:id="59" w:name="_Toc14781357"/>
+      <w:bookmarkStart w:id="60" w:name="_Toc15304613"/>
       <w:r>
         <w:rPr>
           <w:lang w:val="en-US"/>
         </w:rPr>
         <w:t>About CAST Software Intelligence</w:t>
       </w:r>
-      <w:bookmarkEnd w:id="45"/>
-      <w:bookmarkEnd w:id="46"/>
-      <w:bookmarkEnd w:id="47"/>
-      <w:bookmarkEnd w:id="48"/>
+      <w:bookmarkEnd w:id="56"/>
+      <w:bookmarkEnd w:id="57"/>
+      <w:bookmarkEnd w:id="58"/>
+      <w:bookmarkEnd w:id="59"/>
+      <w:bookmarkEnd w:id="60"/>
     </w:p>
     <w:p>
       <w:pPr>
@@ -11236,20 +11265,22 @@
         <w:spacing w:after="0"/>
         <w:ind w:left="540" w:right="657" w:hanging="540"/>
       </w:pPr>
-      <w:bookmarkStart w:id="49" w:name="_Toc531862421"/>
-      <w:bookmarkStart w:id="50" w:name="_Toc14696285"/>
-      <w:bookmarkStart w:id="51" w:name="_Toc14781150"/>
-      <w:bookmarkStart w:id="52" w:name="_Toc14781358"/>
+      <w:bookmarkStart w:id="61" w:name="_Toc531862421"/>
+      <w:bookmarkStart w:id="62" w:name="_Toc14696285"/>
+      <w:bookmarkStart w:id="63" w:name="_Toc14781150"/>
+      <w:bookmarkStart w:id="64" w:name="_Toc14781358"/>
+      <w:bookmarkStart w:id="65" w:name="_Toc15304614"/>
       <w:r>
         <w:rPr>
           <w:lang w:val="en-US"/>
         </w:rPr>
         <w:t>About CISQ Automated Quality Characteristic Measures</w:t>
       </w:r>
-      <w:bookmarkEnd w:id="49"/>
-      <w:bookmarkEnd w:id="50"/>
-      <w:bookmarkEnd w:id="51"/>
-      <w:bookmarkEnd w:id="52"/>
+      <w:bookmarkEnd w:id="61"/>
+      <w:bookmarkEnd w:id="62"/>
+      <w:bookmarkEnd w:id="63"/>
+      <w:bookmarkEnd w:id="64"/>
+      <w:bookmarkEnd w:id="65"/>
     </w:p>
     <w:p>
       <w:pPr>
@@ -11698,8 +11729,6 @@
           <w:rFonts w:cs="Arial"/>
         </w:rPr>
       </w:pPr>
-      <w:bookmarkStart w:id="53" w:name="_GoBack"/>
-      <w:bookmarkEnd w:id="53"/>
     </w:p>
     <w:sectPr>
       <w:headerReference w:type="default" r:id="rId20"/>
@@ -11968,7 +11997,7 @@
         <w:sz w:val="20"/>
         <w:szCs w:val="24"/>
       </w:rPr>
-      <w:t>CISQ Compliance Summary Report</w:t>
+      <w:t>CISQ Compliance Report</w:t>
     </w:r>
   </w:p>
   <w:p>
@@ -18058,7 +18087,7 @@
 </file>
 
 <file path=customXml/itemProps2.xml><?xml version="1.0" encoding="utf-8"?>
-<ds:datastoreItem xmlns:ds="http://schemas.openxmlformats.org/officeDocument/2006/customXml" ds:itemID="{BDBA7B48-AB5D-49CD-9FC9-4621D40FBE2C}">
+<ds:datastoreItem xmlns:ds="http://schemas.openxmlformats.org/officeDocument/2006/customXml" ds:itemID="{EF75EDE7-716B-4043-AA52-207CD9941151}">
   <ds:schemaRefs>
     <ds:schemaRef ds:uri="http://schemas.openxmlformats.org/officeDocument/2006/bibliography"/>
   </ds:schemaRefs>

</xml_diff>